<commit_message>
fix bug in testcase
</commit_message>
<xml_diff>
--- a/HW5/part2.docx
+++ b/HW5/part2.docx
@@ -3,8 +3,120 @@
 <w:document xmlns:wpc="http://schemas.microsoft.com/office/word/2010/wordprocessingCanvas" xmlns:cx="http://schemas.microsoft.com/office/drawing/2014/chartex" xmlns:cx1="http://schemas.microsoft.com/office/drawing/2015/9/8/chartex" xmlns:cx2="http://schemas.microsoft.com/office/drawing/2015/10/21/chartex" xmlns:cx3="http://schemas.microsoft.com/office/drawing/2016/5/9/chartex" xmlns:cx4="http://schemas.microsoft.com/office/drawing/2016/5/10/chartex" xmlns:cx5="http://schemas.microsoft.com/office/drawing/2016/5/11/chartex" xmlns:cx6="http://schemas.microsoft.com/office/drawing/2016/5/12/chartex" xmlns:cx7="http://schemas.microsoft.com/office/drawing/2016/5/13/chartex" xmlns:cx8="http://schemas.microsoft.com/office/drawing/2016/5/14/chartex" xmlns:mc="http://schemas.openxmlformats.org/markup-compatibility/2006" xmlns:o="urn:schemas-microsoft-com:office:office" xmlns:r="http://schemas.openxmlformats.org/officeDocument/2006/relationships" xmlns:m="http://schemas.openxmlformats.org/officeDocument/2006/math" xmlns:v="urn:schemas-microsoft-com:vml" xmlns:wp14="http://schemas.microsoft.com/office/word/2010/wordprocessingDrawing" xmlns:wp="http://schemas.openxmlformats.org/drawingml/2006/wordprocessingDrawing" xmlns:w10="urn:schemas-microsoft-com:office:word" xmlns:w="http://schemas.openxmlformats.org/wordprocessingml/2006/main" xmlns:w14="http://schemas.microsoft.com/office/word/2010/wordml" xmlns:w15="http://schemas.microsoft.com/office/word/2012/wordml" xmlns:w16se="http://schemas.microsoft.com/office/word/2015/wordml/symex" xmlns:wpg="http://schemas.microsoft.com/office/word/2010/wordprocessingGroup" xmlns:wpi="http://schemas.microsoft.com/office/word/2010/wordprocessingInk" xmlns:wne="http://schemas.microsoft.com/office/word/2006/wordml" xmlns:wps="http://schemas.microsoft.com/office/word/2010/wordprocessingShape" mc:Ignorable="w14 w15 w16se wp14">
   <w:body>
     <w:p>
-      <w:r>
-        <w:t>Begin check point</w:t>
+      <w:bookmarkStart w:id="0" w:name="_GoBack"/>
+      <w:bookmarkEnd w:id="0"/>
+      <w:r>
+        <w:t>Q5</w:t>
+      </w:r>
+    </w:p>
+    <w:p>
+      <w:r>
+        <w:t>(A)</w:t>
+      </w:r>
+    </w:p>
+    <w:tbl>
+      <w:tblPr>
+        <w:tblStyle w:val="TableGrid"/>
+        <w:tblW w:w="0" w:type="auto"/>
+        <w:tblLook w:val="04A0" w:firstRow="1" w:lastRow="0" w:firstColumn="1" w:lastColumn="0" w:noHBand="0" w:noVBand="1"/>
+      </w:tblPr>
+      <w:tblGrid>
+        <w:gridCol w:w="4148"/>
+        <w:gridCol w:w="4148"/>
+      </w:tblGrid>
+      <w:tr>
+        <w:tc>
+          <w:tcPr>
+            <w:tcW w:w="4148" w:type="dxa"/>
+          </w:tcPr>
+          <w:p>
+            <w:r>
+              <w:t>Page ID</w:t>
+            </w:r>
+          </w:p>
+        </w:tc>
+        <w:tc>
+          <w:tcPr>
+            <w:tcW w:w="4148" w:type="dxa"/>
+          </w:tcPr>
+          <w:p>
+            <w:r>
+              <w:t>rec LSN</w:t>
+            </w:r>
+          </w:p>
+        </w:tc>
+      </w:tr>
+      <w:tr>
+        <w:tc>
+          <w:tcPr>
+            <w:tcW w:w="4148" w:type="dxa"/>
+          </w:tcPr>
+          <w:p>
+            <w:r>
+              <w:t>P1</w:t>
+            </w:r>
+          </w:p>
+        </w:tc>
+        <w:tc>
+          <w:tcPr>
+            <w:tcW w:w="4148" w:type="dxa"/>
+          </w:tcPr>
+          <w:p>
+            <w:r>
+              <w:t>1</w:t>
+            </w:r>
+          </w:p>
+        </w:tc>
+      </w:tr>
+      <w:tr>
+        <w:tc>
+          <w:tcPr>
+            <w:tcW w:w="4148" w:type="dxa"/>
+          </w:tcPr>
+          <w:p>
+            <w:r>
+              <w:t>P2</w:t>
+            </w:r>
+          </w:p>
+        </w:tc>
+        <w:tc>
+          <w:tcPr>
+            <w:tcW w:w="4148" w:type="dxa"/>
+          </w:tcPr>
+          <w:p>
+            <w:r>
+              <w:t>2</w:t>
+            </w:r>
+          </w:p>
+        </w:tc>
+      </w:tr>
+      <w:tr>
+        <w:tc>
+          <w:tcPr>
+            <w:tcW w:w="4148" w:type="dxa"/>
+          </w:tcPr>
+          <w:p>
+            <w:r>
+              <w:t>P3</w:t>
+            </w:r>
+          </w:p>
+        </w:tc>
+        <w:tc>
+          <w:tcPr>
+            <w:tcW w:w="4148" w:type="dxa"/>
+          </w:tcPr>
+          <w:p>
+            <w:r>
+              <w:t>3</w:t>
+            </w:r>
+          </w:p>
+        </w:tc>
+      </w:tr>
+    </w:tbl>
+    <w:p/>
+    <w:p>
+      <w:r>
+        <w:t>(B)</w:t>
       </w:r>
     </w:p>
     <w:tbl>
@@ -99,7 +211,7 @@
           </w:tcPr>
           <w:p>
             <w:r>
-              <w:t>3</w:t>
+              <w:t>11</w:t>
             </w:r>
           </w:p>
         </w:tc>
@@ -109,107 +221,7 @@
           </w:tcPr>
           <w:p>
             <w:r>
-              <w:t>U</w:t>
-            </w:r>
-          </w:p>
-        </w:tc>
-      </w:tr>
-    </w:tbl>
-    <w:p/>
-    <w:tbl>
-      <w:tblPr>
-        <w:tblStyle w:val="TableGrid"/>
-        <w:tblW w:w="0" w:type="auto"/>
-        <w:tblLook w:val="04A0" w:firstRow="1" w:lastRow="0" w:firstColumn="1" w:lastColumn="0" w:noHBand="0" w:noVBand="1"/>
-      </w:tblPr>
-      <w:tblGrid>
-        <w:gridCol w:w="4148"/>
-        <w:gridCol w:w="4148"/>
-      </w:tblGrid>
-      <w:tr>
-        <w:tc>
-          <w:tcPr>
-            <w:tcW w:w="4148" w:type="dxa"/>
-          </w:tcPr>
-          <w:p>
-            <w:r>
-              <w:t>Page ID</w:t>
-            </w:r>
-          </w:p>
-        </w:tc>
-        <w:tc>
-          <w:tcPr>
-            <w:tcW w:w="4148" w:type="dxa"/>
-          </w:tcPr>
-          <w:p>
-            <w:r>
-              <w:t>rec LSN</w:t>
-            </w:r>
-          </w:p>
-        </w:tc>
-      </w:tr>
-      <w:tr>
-        <w:tc>
-          <w:tcPr>
-            <w:tcW w:w="4148" w:type="dxa"/>
-          </w:tcPr>
-          <w:p>
-            <w:r>
-              <w:t>P1</w:t>
-            </w:r>
-          </w:p>
-        </w:tc>
-        <w:tc>
-          <w:tcPr>
-            <w:tcW w:w="4148" w:type="dxa"/>
-          </w:tcPr>
-          <w:p>
-            <w:r>
-              <w:t>1</w:t>
-            </w:r>
-          </w:p>
-        </w:tc>
-      </w:tr>
-      <w:tr>
-        <w:tc>
-          <w:tcPr>
-            <w:tcW w:w="4148" w:type="dxa"/>
-          </w:tcPr>
-          <w:p>
-            <w:r>
-              <w:t>P2</w:t>
-            </w:r>
-          </w:p>
-        </w:tc>
-        <w:tc>
-          <w:tcPr>
-            <w:tcW w:w="4148" w:type="dxa"/>
-          </w:tcPr>
-          <w:p>
-            <w:r>
-              <w:t>2</w:t>
-            </w:r>
-          </w:p>
-        </w:tc>
-      </w:tr>
-      <w:tr>
-        <w:tc>
-          <w:tcPr>
-            <w:tcW w:w="4148" w:type="dxa"/>
-          </w:tcPr>
-          <w:p>
-            <w:r>
-              <w:t>P3</w:t>
-            </w:r>
-          </w:p>
-        </w:tc>
-        <w:tc>
-          <w:tcPr>
-            <w:tcW w:w="4148" w:type="dxa"/>
-          </w:tcPr>
-          <w:p>
-            <w:r>
-              <w:t>3</w:t>
+              <w:t>C</w:t>
             </w:r>
           </w:p>
         </w:tc>
@@ -218,198 +230,6 @@
     <w:p/>
     <w:p>
       <w:r>
-        <w:t>Q5</w:t>
-      </w:r>
-    </w:p>
-    <w:p>
-      <w:r>
-        <w:t>(A)</w:t>
-      </w:r>
-    </w:p>
-    <w:tbl>
-      <w:tblPr>
-        <w:tblStyle w:val="TableGrid"/>
-        <w:tblW w:w="0" w:type="auto"/>
-        <w:tblLook w:val="04A0" w:firstRow="1" w:lastRow="0" w:firstColumn="1" w:lastColumn="0" w:noHBand="0" w:noVBand="1"/>
-      </w:tblPr>
-      <w:tblGrid>
-        <w:gridCol w:w="4148"/>
-        <w:gridCol w:w="4148"/>
-      </w:tblGrid>
-      <w:tr>
-        <w:tc>
-          <w:tcPr>
-            <w:tcW w:w="4148" w:type="dxa"/>
-          </w:tcPr>
-          <w:p>
-            <w:r>
-              <w:t>Page ID</w:t>
-            </w:r>
-          </w:p>
-        </w:tc>
-        <w:tc>
-          <w:tcPr>
-            <w:tcW w:w="4148" w:type="dxa"/>
-          </w:tcPr>
-          <w:p>
-            <w:r>
-              <w:t>rec LSN</w:t>
-            </w:r>
-          </w:p>
-        </w:tc>
-      </w:tr>
-      <w:tr>
-        <w:tc>
-          <w:tcPr>
-            <w:tcW w:w="4148" w:type="dxa"/>
-          </w:tcPr>
-          <w:p>
-            <w:r>
-              <w:t>P1</w:t>
-            </w:r>
-          </w:p>
-        </w:tc>
-        <w:tc>
-          <w:tcPr>
-            <w:tcW w:w="4148" w:type="dxa"/>
-          </w:tcPr>
-          <w:p>
-            <w:r>
-              <w:t>1</w:t>
-            </w:r>
-          </w:p>
-        </w:tc>
-      </w:tr>
-      <w:tr>
-        <w:tc>
-          <w:tcPr>
-            <w:tcW w:w="4148" w:type="dxa"/>
-          </w:tcPr>
-          <w:p>
-            <w:r>
-              <w:t>P2</w:t>
-            </w:r>
-          </w:p>
-        </w:tc>
-        <w:tc>
-          <w:tcPr>
-            <w:tcW w:w="4148" w:type="dxa"/>
-          </w:tcPr>
-          <w:p>
-            <w:r>
-              <w:t>2</w:t>
-            </w:r>
-          </w:p>
-        </w:tc>
-      </w:tr>
-      <w:tr>
-        <w:tc>
-          <w:tcPr>
-            <w:tcW w:w="4148" w:type="dxa"/>
-          </w:tcPr>
-          <w:p>
-            <w:r>
-              <w:t>P3</w:t>
-            </w:r>
-          </w:p>
-        </w:tc>
-        <w:tc>
-          <w:tcPr>
-            <w:tcW w:w="4148" w:type="dxa"/>
-          </w:tcPr>
-          <w:p>
-            <w:r>
-              <w:t>3</w:t>
-            </w:r>
-          </w:p>
-        </w:tc>
-      </w:tr>
-    </w:tbl>
-    <w:p/>
-    <w:p>
-      <w:r>
-        <w:t>(B)</w:t>
-      </w:r>
-    </w:p>
-    <w:tbl>
-      <w:tblPr>
-        <w:tblStyle w:val="TableGrid"/>
-        <w:tblW w:w="0" w:type="auto"/>
-        <w:tblLook w:val="04A0" w:firstRow="1" w:lastRow="0" w:firstColumn="1" w:lastColumn="0" w:noHBand="0" w:noVBand="1"/>
-      </w:tblPr>
-      <w:tblGrid>
-        <w:gridCol w:w="2765"/>
-        <w:gridCol w:w="2765"/>
-        <w:gridCol w:w="2766"/>
-      </w:tblGrid>
-      <w:tr>
-        <w:tc>
-          <w:tcPr>
-            <w:tcW w:w="2765" w:type="dxa"/>
-          </w:tcPr>
-          <w:p>
-            <w:r>
-              <w:t>Transaction ID</w:t>
-            </w:r>
-          </w:p>
-        </w:tc>
-        <w:tc>
-          <w:tcPr>
-            <w:tcW w:w="2765" w:type="dxa"/>
-          </w:tcPr>
-          <w:p>
-            <w:r>
-              <w:t>Last LSN</w:t>
-            </w:r>
-          </w:p>
-        </w:tc>
-        <w:tc>
-          <w:tcPr>
-            <w:tcW w:w="2766" w:type="dxa"/>
-          </w:tcPr>
-          <w:p>
-            <w:r>
-              <w:t>State</w:t>
-            </w:r>
-          </w:p>
-        </w:tc>
-      </w:tr>
-      <w:tr>
-        <w:tc>
-          <w:tcPr>
-            <w:tcW w:w="2765" w:type="dxa"/>
-          </w:tcPr>
-          <w:p>
-            <w:r>
-              <w:t>T2</w:t>
-            </w:r>
-          </w:p>
-        </w:tc>
-        <w:tc>
-          <w:tcPr>
-            <w:tcW w:w="2765" w:type="dxa"/>
-          </w:tcPr>
-          <w:p>
-            <w:r>
-              <w:t>13</w:t>
-            </w:r>
-          </w:p>
-        </w:tc>
-        <w:tc>
-          <w:tcPr>
-            <w:tcW w:w="2766" w:type="dxa"/>
-          </w:tcPr>
-          <w:p>
-            <w:r>
-              <w:t>U</w:t>
-            </w:r>
-          </w:p>
-        </w:tc>
-      </w:tr>
-    </w:tbl>
-    <w:p/>
-    <w:p>
-      <w:r>
         <w:t>(C)</w:t>
       </w:r>
     </w:p>
@@ -429,6 +249,7 @@
         <w:t>There’s no CLR during the redo phase, because no transaction was aborted before the crash.</w:t>
       </w:r>
     </w:p>
+    <w:p/>
     <w:p>
       <w:r>
         <w:t>(E)</w:t>
@@ -436,28 +257,23 @@
     </w:p>
     <w:p>
       <w:r>
-        <w:t xml:space="preserve">There are 2 CLR records </w:t>
+        <w:t xml:space="preserve">There are </w:t>
+      </w:r>
+      <w:r>
+        <w:rPr>
+          <w:rFonts w:hint="eastAsia"/>
+        </w:rPr>
+        <w:t>2</w:t>
+      </w:r>
+      <w:r>
+        <w:t xml:space="preserve"> CLR records </w:t>
       </w:r>
       <w:r>
         <w:t>are added in in the UNDO phase.</w:t>
       </w:r>
-    </w:p>
-    <w:p>
-      <w:bookmarkStart w:id="0" w:name="_GoBack"/>
-    </w:p>
-    <w:p>
-      <w:pPr>
-        <w:rPr>
-          <w:color w:val="FF0000"/>
-        </w:rPr>
-      </w:pPr>
-      <w:r>
-        <w:rPr>
-          <w:color w:val="FF0000"/>
-        </w:rPr>
-        <w:t>1</w:t>
-      </w:r>
-      <w:bookmarkEnd w:id="0"/>
+      <w:r>
+        <w:t xml:space="preserve"> Including LSN:2 and 5</w:t>
+      </w:r>
     </w:p>
     <w:sectPr>
       <w:pgSz w:w="11906" w:h="16838"/>

</xml_diff>